<commit_message>
Update to Exercise 2
</commit_message>
<xml_diff>
--- a/Exercise_2.docx
+++ b/Exercise_2.docx
@@ -9,22 +9,155 @@
         </w:tabs>
         <w:ind w:left="720" w:hanging="360"/>
         <w:jc w:val="center"/>
-      </w:pPr>
-      <w:r>
+        <w:rPr>
+          <w:b/>
+          <w:bCs/>
+        </w:rPr>
+      </w:pPr>
+      <w:r>
+        <w:rPr>
+          <w:b/>
+          <w:bCs/>
+        </w:rPr>
         <w:t>Exercise 2 - GitHub training</w:t>
       </w:r>
     </w:p>
     <w:p>
       <w:pPr>
+        <w:tabs>
+          <w:tab w:val="num" w:pos="720"/>
+        </w:tabs>
+        <w:ind w:left="360" w:hanging="360"/>
+      </w:pPr>
+      <w:r>
+        <w:t>For this exercise, you will need:</w:t>
+      </w:r>
+    </w:p>
+    <w:p>
+      <w:pPr>
+        <w:pStyle w:val="ListParagraph"/>
         <w:numPr>
           <w:ilvl w:val="0"/>
+          <w:numId w:val="7"/>
+        </w:numPr>
+        <w:tabs>
+          <w:tab w:val="num" w:pos="720"/>
+        </w:tabs>
+      </w:pPr>
+      <w:r>
+        <w:t xml:space="preserve">A </w:t>
+      </w:r>
+      <w:proofErr w:type="spellStart"/>
+      <w:r>
+        <w:t>Github</w:t>
+      </w:r>
+      <w:proofErr w:type="spellEnd"/>
+      <w:r>
+        <w:t xml:space="preserve"> account</w:t>
+      </w:r>
+      <w:r>
+        <w:tab/>
+        <w:t xml:space="preserve"> </w:t>
+      </w:r>
+      <w:hyperlink r:id="rId5" w:history="1">
+        <w:r>
+          <w:rPr>
+            <w:rStyle w:val="Hyperlink"/>
+          </w:rPr>
+          <w:t>https://github.com/</w:t>
+        </w:r>
+      </w:hyperlink>
+    </w:p>
+    <w:p>
+      <w:pPr>
+        <w:pStyle w:val="ListParagraph"/>
+        <w:numPr>
+          <w:ilvl w:val="0"/>
+          <w:numId w:val="7"/>
+        </w:numPr>
+        <w:tabs>
+          <w:tab w:val="num" w:pos="720"/>
+        </w:tabs>
+      </w:pPr>
+      <w:r>
+        <w:t>Atom editor</w:t>
+      </w:r>
+      <w:r>
+        <w:tab/>
+      </w:r>
+      <w:r>
+        <w:tab/>
+        <w:t xml:space="preserve"> </w:t>
+      </w:r>
+      <w:hyperlink r:id="rId6" w:history="1">
+        <w:r>
+          <w:rPr>
+            <w:rStyle w:val="Hyperlink"/>
+          </w:rPr>
+          <w:t>https://atom.io/</w:t>
+        </w:r>
+      </w:hyperlink>
+    </w:p>
+    <w:p>
+      <w:pPr>
+        <w:pStyle w:val="ListParagraph"/>
+        <w:numPr>
+          <w:ilvl w:val="0"/>
+          <w:numId w:val="7"/>
+        </w:numPr>
+        <w:tabs>
+          <w:tab w:val="num" w:pos="720"/>
+        </w:tabs>
+      </w:pPr>
+      <w:r>
+        <w:t>GitHub Desktop</w:t>
+      </w:r>
+      <w:r>
+        <w:tab/>
+      </w:r>
+      <w:r>
+        <w:tab/>
+      </w:r>
+      <w:hyperlink r:id="rId7" w:history="1">
+        <w:r>
+          <w:rPr>
+            <w:rStyle w:val="Hyperlink"/>
+          </w:rPr>
+          <w:t>https://desktop.github.com/</w:t>
+        </w:r>
+      </w:hyperlink>
+    </w:p>
+    <w:p>
+      <w:pPr>
+        <w:pStyle w:val="ListParagraph"/>
+      </w:pPr>
+      <w:r>
+        <w:t>Please download Atom editor prior to GitHub Desktop so you can select Atom as your text editor during the installation procedure.</w:t>
+      </w:r>
+    </w:p>
+    <w:p>
+      <w:pPr>
+        <w:tabs>
+          <w:tab w:val="num" w:pos="720"/>
+        </w:tabs>
+        <w:ind w:left="720" w:hanging="360"/>
+        <w:jc w:val="center"/>
+      </w:pPr>
+      <w:r>
+        <w:t>###############################################################################</w:t>
+      </w:r>
+    </w:p>
+    <w:p>
+      <w:pPr>
+        <w:numPr>
+          <w:ilvl w:val="0"/>
           <w:numId w:val="1"/>
         </w:numPr>
       </w:pPr>
       <w:r>
         <w:t xml:space="preserve">Locate the ‘Example_website_2’ repo in my GitHub page: </w:t>
       </w:r>
-      <w:hyperlink r:id="rId5" w:history="1">
+      <w:hyperlink r:id="rId8" w:history="1">
         <w:r>
           <w:rPr>
             <w:rStyle w:val="Hyperlink"/>
@@ -99,7 +232,15 @@
         </w:numPr>
       </w:pPr>
       <w:r>
-        <w:t>Either ‘filter for your repositories’ or use the ‘url’ to your repo!</w:t>
+        <w:t>Either ‘filter for your repositories’ or use the ‘</w:t>
+      </w:r>
+      <w:proofErr w:type="spellStart"/>
+      <w:r>
+        <w:t>url</w:t>
+      </w:r>
+      <w:proofErr w:type="spellEnd"/>
+      <w:r>
+        <w:t>’ to your repo!</w:t>
       </w:r>
       <w:r>
         <w:br/>
@@ -109,7 +250,14 @@
       </w:r>
       <w:r>
         <w:tab/>
-        <w:t>i.e. https://github.com/&lt;your.user.name&gt;/Example_website_2</w:t>
+      </w:r>
+      <w:proofErr w:type="gramStart"/>
+      <w:r>
+        <w:t>i.e.</w:t>
+      </w:r>
+      <w:proofErr w:type="gramEnd"/>
+      <w:r>
+        <w:t xml:space="preserve"> https://github.com/&lt;your.user.name&gt;/Example_website_2</w:t>
       </w:r>
     </w:p>
     <w:p>
@@ -170,8 +318,13 @@
         <w:t xml:space="preserve">Click ‘Open in Atom’. Have a look at the directories in the left bar and view the html and text files. </w:t>
       </w:r>
       <w:r>
-        <w:t>You’re now actually seeing what’s ‘underneath’ the html files</w:t>
-      </w:r>
+        <w:t xml:space="preserve">You’re now actually seeing what’s ‘underneath’ the html </w:t>
+      </w:r>
+      <w:proofErr w:type="gramStart"/>
+      <w:r>
+        <w:t>files</w:t>
+      </w:r>
+      <w:proofErr w:type="gramEnd"/>
     </w:p>
     <w:p>
       <w:pPr>
@@ -181,10 +334,7 @@
         </w:numPr>
       </w:pPr>
       <w:r>
-        <w:t xml:space="preserve">Delete (or move) the three images pic02-04 in the directory /images/ via file </w:t>
-      </w:r>
-      <w:r>
-        <w:t>explorer.</w:t>
+        <w:t>Delete (or move) the three images pic02-04 in the directory /images/ via file explorer.</w:t>
       </w:r>
     </w:p>
     <w:p>
@@ -201,8 +351,13 @@
         <w:br/>
       </w:r>
       <w:r>
-        <w:t>pic02.jpg, pic03.jpg and pic04.jpg</w:t>
-      </w:r>
+        <w:t xml:space="preserve">pic02.jpg, pic03.jpg and </w:t>
+      </w:r>
+      <w:proofErr w:type="gramStart"/>
+      <w:r>
+        <w:t>pic04.jpg</w:t>
+      </w:r>
+      <w:proofErr w:type="gramEnd"/>
     </w:p>
     <w:p>
       <w:pPr>
@@ -237,8 +392,13 @@
         </w:numPr>
       </w:pPr>
       <w:r>
-        <w:t>Click back onto Atom</w:t>
-      </w:r>
+        <w:t xml:space="preserve">Click back onto </w:t>
+      </w:r>
+      <w:proofErr w:type="gramStart"/>
+      <w:r>
+        <w:t>Atom</w:t>
+      </w:r>
+      <w:proofErr w:type="gramEnd"/>
     </w:p>
     <w:p>
       <w:pPr>
@@ -248,7 +408,23 @@
         </w:numPr>
       </w:pPr>
       <w:r>
-        <w:t xml:space="preserve">We’re going to now the ‘index.html’ file which contains the main code that creates the webpage. Notice the different colours that are autogenerated by atom, which depends on the command being used. These can be changed, but the default setting in Atom have been made to work with GitHub, html, python and other types of code. </w:t>
+        <w:t xml:space="preserve">We’re going to </w:t>
+      </w:r>
+      <w:proofErr w:type="gramStart"/>
+      <w:r>
+        <w:t>now</w:t>
+      </w:r>
+      <w:proofErr w:type="gramEnd"/>
+      <w:r>
+        <w:t xml:space="preserve"> the ‘index.html’ file which contains the main code that creates the webpage. Notice the different colours that are autogenerated by atom, which depends on the command being used. These can be changed, but the default setting in Atom have been made to work with GitHub, html, </w:t>
+      </w:r>
+      <w:proofErr w:type="gramStart"/>
+      <w:r>
+        <w:t>python</w:t>
+      </w:r>
+      <w:proofErr w:type="gramEnd"/>
+      <w:r>
+        <w:t xml:space="preserve"> and other types of code. </w:t>
       </w:r>
       <w:r>
         <w:rPr>
@@ -277,7 +453,24 @@
         </w:numPr>
       </w:pPr>
       <w:r>
-        <w:t>Look out for the light gray code - these are notes, similar to those in R when using the hashtag #. But in HTML, these are wrapped with &lt;!-- personal comment not displayed on webpage --&gt;</w:t>
+        <w:lastRenderedPageBreak/>
+        <w:t xml:space="preserve">Look out for the light </w:t>
+      </w:r>
+      <w:proofErr w:type="spellStart"/>
+      <w:r>
+        <w:t>gray</w:t>
+      </w:r>
+      <w:proofErr w:type="spellEnd"/>
+      <w:r>
+        <w:t xml:space="preserve"> code - these are notes, </w:t>
+      </w:r>
+      <w:proofErr w:type="gramStart"/>
+      <w:r>
+        <w:t>similar to</w:t>
+      </w:r>
+      <w:proofErr w:type="gramEnd"/>
+      <w:r>
+        <w:t xml:space="preserve"> those in R when using the hashtag #. But in HTML, these are wrapped with &lt;!-- personal comment not displayed on webpage --&gt;</w:t>
       </w:r>
     </w:p>
     <w:p>
@@ -299,14 +492,19 @@
         </w:numPr>
       </w:pPr>
       <w:r>
-        <w:t>Now we’re going to write titles and a brief description for the three images you’ve chosen (and recently renamed).</w:t>
-      </w:r>
-      <w:r>
-        <w:br/>
-        <w:t xml:space="preserve">I’ve written a comment beside each of these, but for ease you can refer to the line numbers each of these are located. N.B. replace the white text, between the flags that are encased with arrow heads &lt;&gt;. </w:t>
-      </w:r>
-      <w:r>
-        <w:t xml:space="preserve">A simple image header and interesting image description will suffice! We will share these with everyone at the end. </w:t>
+        <w:t xml:space="preserve">Now </w:t>
+      </w:r>
+      <w:proofErr w:type="gramStart"/>
+      <w:r>
+        <w:t>we’re</w:t>
+      </w:r>
+      <w:proofErr w:type="gramEnd"/>
+      <w:r>
+        <w:t xml:space="preserve"> going to write titles and a brief description for the three images you’ve chosen (and recently renamed).</w:t>
+      </w:r>
+      <w:r>
+        <w:br/>
+        <w:t xml:space="preserve">I’ve written a comment beside each of these, but for ease you can refer to the line numbers each of these are located. N.B. replace the white text, between the flags that are encased with arrow heads &lt;&gt;. A simple image header and interesting image description will suffice! We will share these with everyone at the end. </w:t>
       </w:r>
       <w:r>
         <w:rPr>
@@ -336,7 +534,6 @@
         <w:rPr>
           <w:strike/>
         </w:rPr>
-        <w:lastRenderedPageBreak/>
         <w:t>62</w:t>
       </w:r>
       <w:r>
@@ -510,7 +707,7 @@
                             </pic:cNvPicPr>
                           </pic:nvPicPr>
                           <pic:blipFill rotWithShape="1">
-                            <a:blip r:embed="rId6" cstate="print">
+                            <a:blip r:embed="rId9" cstate="print">
                               <a:extLst>
                                 <a:ext uri="{28A0092B-C50C-407E-A947-70E740481C1C}">
                                   <a14:useLocalDpi xmlns:a14="http://schemas.microsoft.com/office/drawing/2010/main" val="0"/>
@@ -553,7 +750,7 @@
                             </pic:cNvPicPr>
                           </pic:nvPicPr>
                           <pic:blipFill rotWithShape="1">
-                            <a:blip r:embed="rId6" cstate="print">
+                            <a:blip r:embed="rId9" cstate="print">
                               <a:extLst>
                                 <a:ext uri="{28A0092B-C50C-407E-A947-70E740481C1C}">
                                   <a14:useLocalDpi xmlns:a14="http://schemas.microsoft.com/office/drawing/2010/main" val="0"/>
@@ -634,7 +831,7 @@
                             </pic:cNvPicPr>
                           </pic:nvPicPr>
                           <pic:blipFill rotWithShape="1">
-                            <a:blip r:embed="rId6">
+                            <a:blip r:embed="rId9">
                               <a:extLst>
                                 <a:ext uri="{28A0092B-C50C-407E-A947-70E740481C1C}">
                                   <a14:useLocalDpi xmlns:a14="http://schemas.microsoft.com/office/drawing/2010/main" val="0"/>
@@ -777,10 +974,10 @@
                     <o:lock v:ext="edit" aspectratio="t"/>
                   </v:shapetype>
                   <v:shape id="Picture 2" o:spid="_x0000_s1028" type="#_x0000_t75" alt="1_Pull-Request" style="position:absolute;width:22377;height:24453;visibility:visible;mso-wrap-style:square" o:gfxdata="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">
-                    <v:imagedata r:id="rId7" o:title="1_Pull-Request" croptop="8077f"/>
+                    <v:imagedata r:id="rId10" o:title="1_Pull-Request" croptop="8077f"/>
                   </v:shape>
                   <v:shape id="Picture 2" o:spid="_x0000_s1029" type="#_x0000_t75" alt="1_Pull-Request" style="position:absolute;left:19165;top:7022;width:9113;height:2769;visibility:visible;mso-wrap-style:square" o:gfxdata="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">
-                    <v:imagedata r:id="rId7" o:title="1_Pull-Request" croptop="1033f" cropbottom="57974f" cropleft="21886f" cropright="16914f"/>
+                    <v:imagedata r:id="rId10" o:title="1_Pull-Request" croptop="1033f" cropbottom="57974f" cropleft="21886f" cropright="16914f"/>
                   </v:shape>
                   <v:shapetype id="_x0000_t88" coordsize="21600,21600" o:spt="88" adj="1800,10800" path="m,qx10800@0l10800@2qy21600@11,10800@3l10800@1qy,21600e" filled="f">
                     <v:formulas>
@@ -807,7 +1004,7 @@
                     <v:stroke joinstyle="miter"/>
                   </v:shape>
                   <v:shape id="Picture 2" o:spid="_x0000_s1031" type="#_x0000_t75" alt="1_Pull-Request" style="position:absolute;left:20775;top:18653;width:7899;height:1899;visibility:visible;mso-wrap-style:square" o:gfxdata="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">
-                    <v:imagedata r:id="rId7" o:title="1_Pull-Request" croptop="46407f" cropbottom="15863f" cropleft="25285f" cropright="23331f"/>
+                    <v:imagedata r:id="rId10" o:title="1_Pull-Request" croptop="46407f" cropbottom="15863f" cropleft="25285f" cropright="23331f"/>
                   </v:shape>
                   <v:rect id="Rectangle 5" o:spid="_x0000_s1032" style="position:absolute;left:8705;top:16386;width:5340;height:1170;visibility:visible;mso-wrap-style:square;v-text-anchor:middle" o:gfxdata="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" fillcolor="white [3212]" stroked="f" strokeweight="1pt"/>
                 </v:group>
@@ -884,7 +1081,15 @@
         </w:numPr>
       </w:pPr>
       <w:r>
-        <w:t>Click back onto GitHub Desktop - you should now see a screen with green and red lines (with either - or +), on the left of that shows line numbers. This is showing the changes you’ve made.</w:t>
+        <w:t xml:space="preserve">Click back onto GitHub Desktop - you should now see a screen with green and red lines (with either - or +), on the left of that shows line numbers. This is showing the changes </w:t>
+      </w:r>
+      <w:proofErr w:type="gramStart"/>
+      <w:r>
+        <w:t>you’ve</w:t>
+      </w:r>
+      <w:proofErr w:type="gramEnd"/>
+      <w:r>
+        <w:t xml:space="preserve"> made.</w:t>
       </w:r>
     </w:p>
     <w:p>
@@ -906,6 +1111,7 @@
         </w:numPr>
       </w:pPr>
       <w:r>
+        <w:lastRenderedPageBreak/>
         <w:t>Click commit to main. Wait</w:t>
       </w:r>
     </w:p>
@@ -976,9 +1182,13 @@
         </w:numPr>
       </w:pPr>
       <w:r>
-        <w:lastRenderedPageBreak/>
-        <w:t>Scroll down to ‘GitHub Pages’</w:t>
-      </w:r>
+        <w:t xml:space="preserve">Scroll down to ‘GitHub </w:t>
+      </w:r>
+      <w:proofErr w:type="gramStart"/>
+      <w:r>
+        <w:t>Pages’</w:t>
+      </w:r>
+      <w:proofErr w:type="gramEnd"/>
     </w:p>
     <w:p>
       <w:pPr>
@@ -1010,10 +1220,26 @@
         </w:numPr>
       </w:pPr>
       <w:r>
-        <w:t>Awesome! It worked (hopefully). But wait. We’re missing an image next to ‘The future has landed…’</w:t>
-      </w:r>
-      <w:r>
-        <w:t>. So we’ll fill this in with an image of your favourite animal! Maybe, your spirit animal?!</w:t>
+        <w:t xml:space="preserve">Awesome! It worked (hopefully). But wait. </w:t>
+      </w:r>
+      <w:proofErr w:type="gramStart"/>
+      <w:r>
+        <w:t>We’re</w:t>
+      </w:r>
+      <w:proofErr w:type="gramEnd"/>
+      <w:r>
+        <w:t xml:space="preserve"> missing an image next to ‘The future has landed…’</w:t>
+      </w:r>
+      <w:r>
+        <w:t xml:space="preserve">. </w:t>
+      </w:r>
+      <w:proofErr w:type="gramStart"/>
+      <w:r>
+        <w:t>So</w:t>
+      </w:r>
+      <w:proofErr w:type="gramEnd"/>
+      <w:r>
+        <w:t xml:space="preserve"> we’ll fill this in with an image of your favourite animal! Maybe, your spirit animal?!</w:t>
       </w:r>
     </w:p>
     <w:p>
@@ -1035,7 +1261,15 @@
         </w:numPr>
       </w:pPr>
       <w:r>
-        <w:t>Right click and ‘save as’ jpeg to a location on your computer you can easily access and name it something appropriate such as ‘My_spirit_animal’.</w:t>
+        <w:t>Right click and ‘save as’ jpeg to a location on your computer you can easily access and name it something appropriate such as ‘</w:t>
+      </w:r>
+      <w:proofErr w:type="spellStart"/>
+      <w:r>
+        <w:t>My_spirit_animal</w:t>
+      </w:r>
+      <w:proofErr w:type="spellEnd"/>
+      <w:r>
+        <w:t>’.</w:t>
       </w:r>
     </w:p>
     <w:p>
@@ -1077,7 +1311,14 @@
       </w:r>
       <w:r>
         <w:br/>
-        <w:t>We’re now going to edit this file from within GitHub and point the circular image to the name of the image file you’ve created.</w:t>
+      </w:r>
+      <w:proofErr w:type="gramStart"/>
+      <w:r>
+        <w:t>We’re</w:t>
+      </w:r>
+      <w:proofErr w:type="gramEnd"/>
+      <w:r>
+        <w:t xml:space="preserve"> now going to edit this file from within GitHub and point the circular image to the name of the image file you’ve created.</w:t>
       </w:r>
     </w:p>
     <w:p>
@@ -1105,8 +1346,21 @@
         </w:numPr>
       </w:pPr>
       <w:r>
-        <w:t>On line 55, change the name of the file that ‘src’ is pointing towards to the name of the file you just uploaded i.e.</w:t>
-      </w:r>
+        <w:t>On line 55, change the name of the file that ‘</w:t>
+      </w:r>
+      <w:proofErr w:type="spellStart"/>
+      <w:r>
+        <w:t>src</w:t>
+      </w:r>
+      <w:proofErr w:type="spellEnd"/>
+      <w:r>
+        <w:t xml:space="preserve">’ is pointing towards to the name of the file you just uploaded </w:t>
+      </w:r>
+      <w:proofErr w:type="gramStart"/>
+      <w:r>
+        <w:t>i.e.</w:t>
+      </w:r>
+      <w:proofErr w:type="gramEnd"/>
       <w:r>
         <w:br/>
       </w:r>
@@ -1115,56 +1369,122 @@
           <w:i/>
           <w:iCs/>
         </w:rPr>
-        <w:t>&lt;span class="image"&gt;&lt;img src="images/pic01.jpg" alt="" /&gt;&lt;/span&gt;</w:t>
-      </w:r>
+        <w:t>&lt;span class="image"&gt;&lt;</w:t>
+      </w:r>
+      <w:proofErr w:type="spellStart"/>
       <w:r>
         <w:rPr>
           <w:i/>
           <w:iCs/>
         </w:rPr>
-        <w:br/>
-      </w:r>
-      <w:r>
-        <w:t>becomes</w:t>
-      </w:r>
-      <w:r>
-        <w:br/>
-      </w:r>
+        <w:t>img</w:t>
+      </w:r>
+      <w:proofErr w:type="spellEnd"/>
       <w:r>
         <w:rPr>
           <w:i/>
           <w:iCs/>
         </w:rPr>
-        <w:t>&lt;span class="image"&gt;&lt;img src="images/</w:t>
-      </w:r>
+        <w:t xml:space="preserve"> </w:t>
+      </w:r>
+      <w:proofErr w:type="spellStart"/>
       <w:r>
         <w:rPr>
           <w:i/>
           <w:iCs/>
         </w:rPr>
-        <w:t>My_spirit_animal</w:t>
-      </w:r>
+        <w:t>src</w:t>
+      </w:r>
+      <w:proofErr w:type="spellEnd"/>
       <w:r>
         <w:rPr>
           <w:i/>
           <w:iCs/>
         </w:rPr>
-        <w:t>.jpg" alt="" /&gt;&lt;/span&gt;</w:t>
-      </w:r>
-    </w:p>
-    <w:p>
-      <w:pPr>
-        <w:numPr>
-          <w:ilvl w:val="1"/>
-          <w:numId w:val="1"/>
-        </w:numPr>
-      </w:pPr>
+        <w:t>="images/pic01.jpg" alt="" /&gt;&lt;/span&gt;</w:t>
+      </w:r>
       <w:r>
         <w:rPr>
           <w:i/>
           <w:iCs/>
         </w:rPr>
-        <w:t>Commit those changes (Don’t forget to add some update details)</w:t>
+        <w:br/>
+      </w:r>
+      <w:r>
+        <w:t>becomes</w:t>
+      </w:r>
+      <w:r>
+        <w:br/>
+      </w:r>
+      <w:r>
+        <w:rPr>
+          <w:i/>
+          <w:iCs/>
+        </w:rPr>
+        <w:t>&lt;span class="image"&gt;&lt;</w:t>
+      </w:r>
+      <w:proofErr w:type="spellStart"/>
+      <w:r>
+        <w:rPr>
+          <w:i/>
+          <w:iCs/>
+        </w:rPr>
+        <w:t>img</w:t>
+      </w:r>
+      <w:proofErr w:type="spellEnd"/>
+      <w:r>
+        <w:rPr>
+          <w:i/>
+          <w:iCs/>
+        </w:rPr>
+        <w:t xml:space="preserve"> </w:t>
+      </w:r>
+      <w:proofErr w:type="spellStart"/>
+      <w:r>
+        <w:rPr>
+          <w:i/>
+          <w:iCs/>
+        </w:rPr>
+        <w:t>src</w:t>
+      </w:r>
+      <w:proofErr w:type="spellEnd"/>
+      <w:r>
+        <w:rPr>
+          <w:i/>
+          <w:iCs/>
+        </w:rPr>
+        <w:t>="images/My_spirit_animal.jpg" alt="" /&gt;&lt;/span&gt;</w:t>
+      </w:r>
+    </w:p>
+    <w:p>
+      <w:pPr>
+        <w:numPr>
+          <w:ilvl w:val="1"/>
+          <w:numId w:val="1"/>
+        </w:numPr>
+      </w:pPr>
+      <w:r>
+        <w:rPr>
+          <w:i/>
+          <w:iCs/>
+        </w:rPr>
+        <w:t>Commit those changes (</w:t>
+      </w:r>
+      <w:proofErr w:type="gramStart"/>
+      <w:r>
+        <w:rPr>
+          <w:i/>
+          <w:iCs/>
+        </w:rPr>
+        <w:t>Don’t</w:t>
+      </w:r>
+      <w:proofErr w:type="gramEnd"/>
+      <w:r>
+        <w:rPr>
+          <w:i/>
+          <w:iCs/>
+        </w:rPr>
+        <w:t xml:space="preserve"> forget to add some update details)</w:t>
       </w:r>
     </w:p>
     <w:p>
@@ -1179,7 +1499,23 @@
       </w:r>
       <w:r>
         <w:br/>
-        <w:t xml:space="preserve">If you’ve just refreshed the page soon after committing the changes the chances are you won’t see it… It will need a couple of minutes for these changes to then be pushed onto your webpage. Don’t worry, this happens automatically. Just come back to it in a couple more minutes, and, voila! </w:t>
+        <w:t xml:space="preserve">If </w:t>
+      </w:r>
+      <w:proofErr w:type="gramStart"/>
+      <w:r>
+        <w:t>you’ve</w:t>
+      </w:r>
+      <w:proofErr w:type="gramEnd"/>
+      <w:r>
+        <w:t xml:space="preserve"> just refreshed the page soon after committing the changes the chances are you won’t see it… It will need a couple of minutes for these changes to then be pushed onto your webpage. </w:t>
+      </w:r>
+      <w:proofErr w:type="gramStart"/>
+      <w:r>
+        <w:t>Don’t</w:t>
+      </w:r>
+      <w:proofErr w:type="gramEnd"/>
+      <w:r>
+        <w:t xml:space="preserve"> worry, this happens automatically. Just come back to it in a couple more minutes, and, voila! </w:t>
       </w:r>
       <w:r>
         <w:rPr>
@@ -1240,6 +1576,95 @@
 <file path=word/numbering.xml><?xml version="1.0" encoding="utf-8"?>
 <w:numbering xmlns:wpc="http://schemas.microsoft.com/office/word/2010/wordprocessingCanvas" xmlns:cx="http://schemas.microsoft.com/office/drawing/2014/chartex" xmlns:cx1="http://schemas.microsoft.com/office/drawing/2015/9/8/chartex" xmlns:cx2="http://schemas.microsoft.com/office/drawing/2015/10/21/chartex" xmlns:cx3="http://schemas.microsoft.com/office/drawing/2016/5/9/chartex" xmlns:cx4="http://schemas.microsoft.com/office/drawing/2016/5/10/chartex" xmlns:cx5="http://schemas.microsoft.com/office/drawing/2016/5/11/chartex" xmlns:cx6="http://schemas.microsoft.com/office/drawing/2016/5/12/chartex" xmlns:cx7="http://schemas.microsoft.com/office/drawing/2016/5/13/chartex" xmlns:cx8="http://schemas.microsoft.com/office/drawing/2016/5/14/chartex" xmlns:mc="http://schemas.openxmlformats.org/markup-compatibility/2006" xmlns:aink="http://schemas.microsoft.com/office/drawing/2016/ink" xmlns:am3d="http://schemas.microsoft.com/office/drawing/2017/model3d" xmlns:o="urn:schemas-microsoft-com:office:office" xmlns:r="http://schemas.openxmlformats.org/officeDocument/2006/relationships" xmlns:m="http://schemas.openxmlformats.org/officeDocument/2006/math" xmlns:v="urn:schemas-microsoft-com:vml" xmlns:wp14="http://schemas.microsoft.com/office/word/2010/wordprocessingDrawing" xmlns:wp="http://schemas.openxmlformats.org/drawingml/2006/wordprocessingDrawing" xmlns:w10="urn:schemas-microsoft-com:office:word" xmlns:w="http://schemas.openxmlformats.org/wordprocessingml/2006/main" xmlns:w14="http://schemas.microsoft.com/office/word/2010/wordml" xmlns:w15="http://schemas.microsoft.com/office/word/2012/wordml" xmlns:w16cex="http://schemas.microsoft.com/office/word/2018/wordml/cex" xmlns:w16cid="http://schemas.microsoft.com/office/word/2016/wordml/cid" xmlns:w16="http://schemas.microsoft.com/office/word/2018/wordml" xmlns:w16se="http://schemas.microsoft.com/office/word/2015/wordml/symex" xmlns:wpg="http://schemas.microsoft.com/office/word/2010/wordprocessingGroup" xmlns:wpi="http://schemas.microsoft.com/office/word/2010/wordprocessingInk" xmlns:wne="http://schemas.microsoft.com/office/word/2006/wordml" xmlns:wps="http://schemas.microsoft.com/office/word/2010/wordprocessingShape" mc:Ignorable="w14 w15 w16se w16cid w16 w16cex wp14">
   <w:abstractNum w:abstractNumId="0" w15:restartNumberingAfterBreak="0">
+    <w:nsid w:val="01C74D36"/>
+    <w:multiLevelType w:val="hybridMultilevel"/>
+    <w:tmpl w:val="5182525E"/>
+    <w:lvl w:ilvl="0" w:tplc="08090011">
+      <w:start w:val="1"/>
+      <w:numFmt w:val="decimal"/>
+      <w:lvlText w:val="%1)"/>
+      <w:lvlJc w:val="left"/>
+      <w:pPr>
+        <w:ind w:left="720" w:hanging="360"/>
+      </w:pPr>
+      <w:rPr>
+        <w:rFonts w:hint="default"/>
+      </w:rPr>
+    </w:lvl>
+    <w:lvl w:ilvl="1" w:tplc="08090019" w:tentative="1">
+      <w:start w:val="1"/>
+      <w:numFmt w:val="lowerLetter"/>
+      <w:lvlText w:val="%2."/>
+      <w:lvlJc w:val="left"/>
+      <w:pPr>
+        <w:ind w:left="1440" w:hanging="360"/>
+      </w:pPr>
+    </w:lvl>
+    <w:lvl w:ilvl="2" w:tplc="0809001B" w:tentative="1">
+      <w:start w:val="1"/>
+      <w:numFmt w:val="lowerRoman"/>
+      <w:lvlText w:val="%3."/>
+      <w:lvlJc w:val="right"/>
+      <w:pPr>
+        <w:ind w:left="2160" w:hanging="180"/>
+      </w:pPr>
+    </w:lvl>
+    <w:lvl w:ilvl="3" w:tplc="0809000F" w:tentative="1">
+      <w:start w:val="1"/>
+      <w:numFmt w:val="decimal"/>
+      <w:lvlText w:val="%4."/>
+      <w:lvlJc w:val="left"/>
+      <w:pPr>
+        <w:ind w:left="2880" w:hanging="360"/>
+      </w:pPr>
+    </w:lvl>
+    <w:lvl w:ilvl="4" w:tplc="08090019" w:tentative="1">
+      <w:start w:val="1"/>
+      <w:numFmt w:val="lowerLetter"/>
+      <w:lvlText w:val="%5."/>
+      <w:lvlJc w:val="left"/>
+      <w:pPr>
+        <w:ind w:left="3600" w:hanging="360"/>
+      </w:pPr>
+    </w:lvl>
+    <w:lvl w:ilvl="5" w:tplc="0809001B" w:tentative="1">
+      <w:start w:val="1"/>
+      <w:numFmt w:val="lowerRoman"/>
+      <w:lvlText w:val="%6."/>
+      <w:lvlJc w:val="right"/>
+      <w:pPr>
+        <w:ind w:left="4320" w:hanging="180"/>
+      </w:pPr>
+    </w:lvl>
+    <w:lvl w:ilvl="6" w:tplc="0809000F" w:tentative="1">
+      <w:start w:val="1"/>
+      <w:numFmt w:val="decimal"/>
+      <w:lvlText w:val="%7."/>
+      <w:lvlJc w:val="left"/>
+      <w:pPr>
+        <w:ind w:left="5040" w:hanging="360"/>
+      </w:pPr>
+    </w:lvl>
+    <w:lvl w:ilvl="7" w:tplc="08090019" w:tentative="1">
+      <w:start w:val="1"/>
+      <w:numFmt w:val="lowerLetter"/>
+      <w:lvlText w:val="%8."/>
+      <w:lvlJc w:val="left"/>
+      <w:pPr>
+        <w:ind w:left="5760" w:hanging="360"/>
+      </w:pPr>
+    </w:lvl>
+    <w:lvl w:ilvl="8" w:tplc="0809001B" w:tentative="1">
+      <w:start w:val="1"/>
+      <w:numFmt w:val="lowerRoman"/>
+      <w:lvlText w:val="%9."/>
+      <w:lvlJc w:val="right"/>
+      <w:pPr>
+        <w:ind w:left="6480" w:hanging="180"/>
+      </w:pPr>
+    </w:lvl>
+  </w:abstractNum>
+  <w:abstractNum w:abstractNumId="1" w15:restartNumberingAfterBreak="0">
     <w:nsid w:val="0F782F3F"/>
     <w:multiLevelType w:val="hybridMultilevel"/>
     <w:tmpl w:val="6DC82FA6"/>
@@ -1352,7 +1777,7 @@
       </w:pPr>
     </w:lvl>
   </w:abstractNum>
-  <w:abstractNum w:abstractNumId="1" w15:restartNumberingAfterBreak="0">
+  <w:abstractNum w:abstractNumId="2" w15:restartNumberingAfterBreak="0">
     <w:nsid w:val="43560C4B"/>
     <w:multiLevelType w:val="hybridMultilevel"/>
     <w:tmpl w:val="8A0085EC"/>
@@ -1438,7 +1863,7 @@
       </w:pPr>
     </w:lvl>
   </w:abstractNum>
-  <w:abstractNum w:abstractNumId="2" w15:restartNumberingAfterBreak="0">
+  <w:abstractNum w:abstractNumId="3" w15:restartNumberingAfterBreak="0">
     <w:nsid w:val="4B636B2C"/>
     <w:multiLevelType w:val="hybridMultilevel"/>
     <w:tmpl w:val="AF246894"/>
@@ -1551,7 +1976,7 @@
       </w:pPr>
     </w:lvl>
   </w:abstractNum>
-  <w:abstractNum w:abstractNumId="3" w15:restartNumberingAfterBreak="0">
+  <w:abstractNum w:abstractNumId="4" w15:restartNumberingAfterBreak="0">
     <w:nsid w:val="69FA7B3F"/>
     <w:multiLevelType w:val="hybridMultilevel"/>
     <w:tmpl w:val="C958BAB4"/>
@@ -1664,7 +2089,120 @@
       </w:pPr>
     </w:lvl>
   </w:abstractNum>
-  <w:abstractNum w:abstractNumId="4" w15:restartNumberingAfterBreak="0">
+  <w:abstractNum w:abstractNumId="5" w15:restartNumberingAfterBreak="0">
+    <w:nsid w:val="7D270679"/>
+    <w:multiLevelType w:val="hybridMultilevel"/>
+    <w:tmpl w:val="002E3D2E"/>
+    <w:lvl w:ilvl="0" w:tplc="08090001">
+      <w:start w:val="1"/>
+      <w:numFmt w:val="bullet"/>
+      <w:lvlText w:val=""/>
+      <w:lvlJc w:val="left"/>
+      <w:pPr>
+        <w:ind w:left="720" w:hanging="360"/>
+      </w:pPr>
+      <w:rPr>
+        <w:rFonts w:ascii="Symbol" w:hAnsi="Symbol" w:hint="default"/>
+      </w:rPr>
+    </w:lvl>
+    <w:lvl w:ilvl="1" w:tplc="08090003" w:tentative="1">
+      <w:start w:val="1"/>
+      <w:numFmt w:val="bullet"/>
+      <w:lvlText w:val="o"/>
+      <w:lvlJc w:val="left"/>
+      <w:pPr>
+        <w:ind w:left="1440" w:hanging="360"/>
+      </w:pPr>
+      <w:rPr>
+        <w:rFonts w:ascii="Courier New" w:hAnsi="Courier New" w:cs="Courier New" w:hint="default"/>
+      </w:rPr>
+    </w:lvl>
+    <w:lvl w:ilvl="2" w:tplc="08090005" w:tentative="1">
+      <w:start w:val="1"/>
+      <w:numFmt w:val="bullet"/>
+      <w:lvlText w:val=""/>
+      <w:lvlJc w:val="left"/>
+      <w:pPr>
+        <w:ind w:left="2160" w:hanging="360"/>
+      </w:pPr>
+      <w:rPr>
+        <w:rFonts w:ascii="Wingdings" w:hAnsi="Wingdings" w:hint="default"/>
+      </w:rPr>
+    </w:lvl>
+    <w:lvl w:ilvl="3" w:tplc="08090001" w:tentative="1">
+      <w:start w:val="1"/>
+      <w:numFmt w:val="bullet"/>
+      <w:lvlText w:val=""/>
+      <w:lvlJc w:val="left"/>
+      <w:pPr>
+        <w:ind w:left="2880" w:hanging="360"/>
+      </w:pPr>
+      <w:rPr>
+        <w:rFonts w:ascii="Symbol" w:hAnsi="Symbol" w:hint="default"/>
+      </w:rPr>
+    </w:lvl>
+    <w:lvl w:ilvl="4" w:tplc="08090003" w:tentative="1">
+      <w:start w:val="1"/>
+      <w:numFmt w:val="bullet"/>
+      <w:lvlText w:val="o"/>
+      <w:lvlJc w:val="left"/>
+      <w:pPr>
+        <w:ind w:left="3600" w:hanging="360"/>
+      </w:pPr>
+      <w:rPr>
+        <w:rFonts w:ascii="Courier New" w:hAnsi="Courier New" w:cs="Courier New" w:hint="default"/>
+      </w:rPr>
+    </w:lvl>
+    <w:lvl w:ilvl="5" w:tplc="08090005" w:tentative="1">
+      <w:start w:val="1"/>
+      <w:numFmt w:val="bullet"/>
+      <w:lvlText w:val=""/>
+      <w:lvlJc w:val="left"/>
+      <w:pPr>
+        <w:ind w:left="4320" w:hanging="360"/>
+      </w:pPr>
+      <w:rPr>
+        <w:rFonts w:ascii="Wingdings" w:hAnsi="Wingdings" w:hint="default"/>
+      </w:rPr>
+    </w:lvl>
+    <w:lvl w:ilvl="6" w:tplc="08090001" w:tentative="1">
+      <w:start w:val="1"/>
+      <w:numFmt w:val="bullet"/>
+      <w:lvlText w:val=""/>
+      <w:lvlJc w:val="left"/>
+      <w:pPr>
+        <w:ind w:left="5040" w:hanging="360"/>
+      </w:pPr>
+      <w:rPr>
+        <w:rFonts w:ascii="Symbol" w:hAnsi="Symbol" w:hint="default"/>
+      </w:rPr>
+    </w:lvl>
+    <w:lvl w:ilvl="7" w:tplc="08090003" w:tentative="1">
+      <w:start w:val="1"/>
+      <w:numFmt w:val="bullet"/>
+      <w:lvlText w:val="o"/>
+      <w:lvlJc w:val="left"/>
+      <w:pPr>
+        <w:ind w:left="5760" w:hanging="360"/>
+      </w:pPr>
+      <w:rPr>
+        <w:rFonts w:ascii="Courier New" w:hAnsi="Courier New" w:cs="Courier New" w:hint="default"/>
+      </w:rPr>
+    </w:lvl>
+    <w:lvl w:ilvl="8" w:tplc="08090005" w:tentative="1">
+      <w:start w:val="1"/>
+      <w:numFmt w:val="bullet"/>
+      <w:lvlText w:val=""/>
+      <w:lvlJc w:val="left"/>
+      <w:pPr>
+        <w:ind w:left="6480" w:hanging="360"/>
+      </w:pPr>
+      <w:rPr>
+        <w:rFonts w:ascii="Wingdings" w:hAnsi="Wingdings" w:hint="default"/>
+      </w:rPr>
+    </w:lvl>
+  </w:abstractNum>
+  <w:abstractNum w:abstractNumId="6" w15:restartNumberingAfterBreak="0">
     <w:nsid w:val="7EC47BCC"/>
     <w:multiLevelType w:val="hybridMultilevel"/>
     <w:tmpl w:val="0E46E312"/>
@@ -1778,19 +2316,25 @@
     </w:lvl>
   </w:abstractNum>
   <w:num w:numId="1">
+    <w:abstractNumId w:val="6"/>
+  </w:num>
+  <w:num w:numId="2">
     <w:abstractNumId w:val="4"/>
   </w:num>
-  <w:num w:numId="2">
+  <w:num w:numId="3">
+    <w:abstractNumId w:val="1"/>
+  </w:num>
+  <w:num w:numId="4">
     <w:abstractNumId w:val="3"/>
   </w:num>
-  <w:num w:numId="3">
+  <w:num w:numId="5">
+    <w:abstractNumId w:val="2"/>
+  </w:num>
+  <w:num w:numId="6">
     <w:abstractNumId w:val="0"/>
   </w:num>
-  <w:num w:numId="4">
-    <w:abstractNumId w:val="2"/>
-  </w:num>
-  <w:num w:numId="5">
-    <w:abstractNumId w:val="1"/>
+  <w:num w:numId="7">
+    <w:abstractNumId w:val="5"/>
   </w:num>
 </w:numbering>
 </file>
@@ -2197,6 +2741,7 @@
   <w:style w:type="character" w:default="1" w:styleId="DefaultParagraphFont">
     <w:name w:val="Default Paragraph Font"/>
     <w:uiPriority w:val="1"/>
+    <w:semiHidden/>
     <w:unhideWhenUsed/>
   </w:style>
   <w:style w:type="table" w:default="1" w:styleId="TableNormal">

</xml_diff>